<commit_message>
husk å endre sout til å være navn og ikke hele episode
</commit_message>
<xml_diff>
--- a/Semester 2 - Java/Oblig1/Teorioppgaver Oblig 1 Titas Palijanskas.docx
+++ b/Semester 2 - Java/Oblig1/Teorioppgaver Oblig 1 Titas Palijanskas.docx
@@ -446,6 +446,7 @@
       <w:r>
         <w:rPr>
           <w:rFonts w:ascii="Times New Roman" w:hAnsi="Times New Roman" w:cs="Times New Roman"/>
+          <w:noProof/>
           <w:lang w:val="nb-NO"/>
         </w:rPr>
         <w:drawing>
@@ -510,6 +511,7 @@
       <w:r>
         <w:rPr>
           <w:rFonts w:ascii="Times New Roman" w:hAnsi="Times New Roman" w:cs="Times New Roman"/>
+          <w:noProof/>
           <w:lang w:val="nb-NO"/>
         </w:rPr>
         <w:drawing>
@@ -622,6 +624,7 @@
       <w:r>
         <w:rPr>
           <w:rFonts w:ascii="Times New Roman" w:hAnsi="Times New Roman" w:cs="Times New Roman"/>
+          <w:noProof/>
           <w:lang w:val="nb-NO"/>
         </w:rPr>
         <w:drawing>
@@ -686,6 +689,7 @@
       <w:r>
         <w:rPr>
           <w:rFonts w:ascii="Times New Roman" w:hAnsi="Times New Roman" w:cs="Times New Roman"/>
+          <w:noProof/>
           <w:lang w:val="nb-NO"/>
         </w:rPr>
         <w:drawing>
@@ -799,6 +803,7 @@
       <w:r>
         <w:rPr>
           <w:rFonts w:ascii="Times New Roman" w:hAnsi="Times New Roman" w:cs="Times New Roman"/>
+          <w:noProof/>
           <w:lang w:val="nb-NO"/>
         </w:rPr>
         <w:drawing>
@@ -848,6 +853,7 @@
       <w:r>
         <w:rPr>
           <w:rFonts w:ascii="Times New Roman" w:hAnsi="Times New Roman" w:cs="Times New Roman"/>
+          <w:noProof/>
           <w:lang w:val="nb-NO"/>
         </w:rPr>
         <w:drawing>
@@ -935,6 +941,7 @@
       <w:r>
         <w:rPr>
           <w:rFonts w:ascii="Times New Roman" w:hAnsi="Times New Roman" w:cs="Times New Roman"/>
+          <w:noProof/>
           <w:lang w:val="nb-NO"/>
         </w:rPr>
         <w:drawing>
@@ -983,6 +990,7 @@
       <w:r>
         <w:rPr>
           <w:rFonts w:ascii="Times New Roman" w:hAnsi="Times New Roman" w:cs="Times New Roman"/>
+          <w:noProof/>
           <w:lang w:val="nb-NO"/>
         </w:rPr>
         <w:drawing>
@@ -1041,6 +1049,195 @@
           </wp:anchor>
         </w:drawing>
       </w:r>
+    </w:p>
+    <w:p>
+      <w:pPr>
+        <w:rPr>
+          <w:rFonts w:ascii="Times New Roman" w:hAnsi="Times New Roman" w:cs="Times New Roman"/>
+          <w:lang w:val="nb-NO"/>
+        </w:rPr>
+      </w:pPr>
+    </w:p>
+    <w:p>
+      <w:pPr>
+        <w:rPr>
+          <w:rFonts w:ascii="Times New Roman" w:hAnsi="Times New Roman" w:cs="Times New Roman"/>
+          <w:lang w:val="nb-NO"/>
+        </w:rPr>
+      </w:pPr>
+    </w:p>
+    <w:p>
+      <w:pPr>
+        <w:rPr>
+          <w:rFonts w:ascii="Times New Roman" w:hAnsi="Times New Roman" w:cs="Times New Roman"/>
+          <w:lang w:val="nb-NO"/>
+        </w:rPr>
+      </w:pPr>
+    </w:p>
+    <w:p>
+      <w:pPr>
+        <w:rPr>
+          <w:rFonts w:ascii="Times New Roman" w:hAnsi="Times New Roman" w:cs="Times New Roman"/>
+          <w:lang w:val="nb-NO"/>
+        </w:rPr>
+      </w:pPr>
+    </w:p>
+    <w:p>
+      <w:pPr>
+        <w:rPr>
+          <w:rFonts w:ascii="Times New Roman" w:hAnsi="Times New Roman" w:cs="Times New Roman"/>
+          <w:lang w:val="nb-NO"/>
+        </w:rPr>
+      </w:pPr>
+    </w:p>
+    <w:p>
+      <w:pPr>
+        <w:rPr>
+          <w:rFonts w:ascii="Times New Roman" w:hAnsi="Times New Roman" w:cs="Times New Roman"/>
+          <w:lang w:val="nb-NO"/>
+        </w:rPr>
+      </w:pPr>
+    </w:p>
+    <w:p>
+      <w:pPr>
+        <w:rPr>
+          <w:rFonts w:ascii="Times New Roman" w:hAnsi="Times New Roman" w:cs="Times New Roman"/>
+          <w:lang w:val="nb-NO"/>
+        </w:rPr>
+      </w:pPr>
+      <w:r>
+        <w:rPr>
+          <w:rFonts w:ascii="Times New Roman" w:hAnsi="Times New Roman" w:cs="Times New Roman"/>
+          <w:lang w:val="nb-NO"/>
+        </w:rPr>
+        <w:lastRenderedPageBreak/>
+        <w:drawing>
+          <wp:inline distT="0" distB="0" distL="0" distR="0" wp14:anchorId="7F479C05" wp14:editId="4ED9B712">
+            <wp:extent cx="5115639" cy="5277587"/>
+            <wp:effectExtent l="0" t="0" r="8890" b="0"/>
+            <wp:docPr id="13629653" name="Bilde 1" descr="Et bilde som inneholder tekst, skjermbilde, Font&#10;&#10;KI-generert innhold kan være feil."/>
+            <wp:cNvGraphicFramePr>
+              <a:graphicFrameLocks xmlns:a="http://schemas.openxmlformats.org/drawingml/2006/main" noChangeAspect="1"/>
+            </wp:cNvGraphicFramePr>
+            <a:graphic xmlns:a="http://schemas.openxmlformats.org/drawingml/2006/main">
+              <a:graphicData uri="http://schemas.openxmlformats.org/drawingml/2006/picture">
+                <pic:pic xmlns:pic="http://schemas.openxmlformats.org/drawingml/2006/picture">
+                  <pic:nvPicPr>
+                    <pic:cNvPr id="13629653" name="Bilde 1" descr="Et bilde som inneholder tekst, skjermbilde, Font&#10;&#10;KI-generert innhold kan være feil."/>
+                    <pic:cNvPicPr/>
+                  </pic:nvPicPr>
+                  <pic:blipFill>
+                    <a:blip r:embed="rId12"/>
+                    <a:stretch>
+                      <a:fillRect/>
+                    </a:stretch>
+                  </pic:blipFill>
+                  <pic:spPr>
+                    <a:xfrm>
+                      <a:off x="0" y="0"/>
+                      <a:ext cx="5115639" cy="5277587"/>
+                    </a:xfrm>
+                    <a:prstGeom prst="rect">
+                      <a:avLst/>
+                    </a:prstGeom>
+                  </pic:spPr>
+                </pic:pic>
+              </a:graphicData>
+            </a:graphic>
+          </wp:inline>
+        </w:drawing>
+      </w:r>
+    </w:p>
+    <w:p>
+      <w:pPr>
+        <w:rPr>
+          <w:rFonts w:ascii="Times New Roman" w:hAnsi="Times New Roman" w:cs="Times New Roman"/>
+          <w:lang w:val="nb-NO"/>
+        </w:rPr>
+      </w:pPr>
+      <w:r>
+        <w:rPr>
+          <w:rFonts w:ascii="Times New Roman" w:hAnsi="Times New Roman" w:cs="Times New Roman"/>
+          <w:lang w:val="nb-NO"/>
+        </w:rPr>
+        <w:t xml:space="preserve">Jeg har valgt å la disse forbedringene være i senere tidspunkt, fordi jeg mener at jeg har gjort mer enn nok av en tilfredsstillende jobb for å få et greit system som fyller alle krav. Det finnes alltid </w:t>
+      </w:r>
+      <w:r>
+        <w:rPr>
+          <w:rFonts w:ascii="Times New Roman" w:hAnsi="Times New Roman" w:cs="Times New Roman"/>
+          <w:lang w:val="nb-NO"/>
+        </w:rPr>
+        <w:t>forbedringer i en oppgave som dette.</w:t>
+      </w:r>
+    </w:p>
+    <w:p>
+      <w:pPr>
+        <w:rPr>
+          <w:rFonts w:ascii="Times New Roman" w:hAnsi="Times New Roman" w:cs="Times New Roman"/>
+          <w:lang w:val="nb-NO"/>
+        </w:rPr>
+      </w:pPr>
+      <w:r>
+        <w:rPr>
+          <w:rFonts w:ascii="Times New Roman" w:hAnsi="Times New Roman" w:cs="Times New Roman"/>
+          <w:lang w:val="nb-NO"/>
+        </w:rPr>
+        <w:t>Ressurser:</w:t>
+      </w:r>
+    </w:p>
+    <w:p>
+      <w:pPr>
+        <w:rPr>
+          <w:rFonts w:ascii="Times New Roman" w:hAnsi="Times New Roman" w:cs="Times New Roman"/>
+          <w:lang w:val="nb-NO"/>
+        </w:rPr>
+      </w:pPr>
+      <w:hyperlink r:id="rId13" w:history="1">
+        <w:r>
+          <w:rPr>
+            <w:rStyle w:val="Hyperkobling"/>
+            <w:rFonts w:ascii="Times New Roman" w:hAnsi="Times New Roman" w:cs="Times New Roman"/>
+            <w:lang w:val="nb-NO"/>
+          </w:rPr>
+          <w:t>https://www.geeksforgeeks.org/java/java-array-empty-check/</w:t>
+        </w:r>
+      </w:hyperlink>
+    </w:p>
+    <w:p>
+      <w:pPr>
+        <w:rPr>
+          <w:rFonts w:ascii="Times New Roman" w:hAnsi="Times New Roman" w:cs="Times New Roman"/>
+          <w:lang w:val="nb-NO"/>
+        </w:rPr>
+      </w:pPr>
+      <w:hyperlink r:id="rId14" w:history="1">
+        <w:r>
+          <w:rPr>
+            <w:rStyle w:val="Hyperkobling"/>
+            <w:rFonts w:ascii="Times New Roman" w:hAnsi="Times New Roman" w:cs="Times New Roman"/>
+            <w:lang w:val="nb-NO"/>
+          </w:rPr>
+          <w:t>https://www.geeksforgeeks.org/java/encapsulation-in-java/</w:t>
+        </w:r>
+      </w:hyperlink>
+    </w:p>
+    <w:p>
+      <w:pPr>
+        <w:rPr>
+          <w:rFonts w:ascii="Times New Roman" w:hAnsi="Times New Roman" w:cs="Times New Roman"/>
+          <w:lang w:val="nb-NO"/>
+        </w:rPr>
+      </w:pPr>
+      <w:hyperlink r:id="rId15" w:history="1">
+        <w:r>
+          <w:rPr>
+            <w:rStyle w:val="Hyperkobling"/>
+            <w:rFonts w:ascii="Times New Roman" w:hAnsi="Times New Roman" w:cs="Times New Roman"/>
+            <w:lang w:val="nb-NO"/>
+          </w:rPr>
+          <w:t>https://www.tutorialspoint.com/java/number_parseint.htm</w:t>
+        </w:r>
+      </w:hyperlink>
     </w:p>
     <w:p>
       <w:pPr>
@@ -1977,6 +2174,29 @@
       <w:spacing w:val="5"/>
     </w:rPr>
   </w:style>
+  <w:style w:type="character" w:styleId="Hyperkobling">
+    <w:name w:val="Hyperlink"/>
+    <w:basedOn w:val="Standardskriftforavsnitt"/>
+    <w:uiPriority w:val="99"/>
+    <w:unhideWhenUsed/>
+    <w:rsid w:val="004E0F13"/>
+    <w:rPr>
+      <w:color w:val="467886" w:themeColor="hyperlink"/>
+      <w:u w:val="single"/>
+    </w:rPr>
+  </w:style>
+  <w:style w:type="character" w:styleId="Ulstomtale">
+    <w:name w:val="Unresolved Mention"/>
+    <w:basedOn w:val="Standardskriftforavsnitt"/>
+    <w:uiPriority w:val="99"/>
+    <w:semiHidden/>
+    <w:unhideWhenUsed/>
+    <w:rsid w:val="004E0F13"/>
+    <w:rPr>
+      <w:color w:val="605E5C"/>
+      <w:shd w:val="clear" w:color="auto" w:fill="E1DFDD"/>
+    </w:rPr>
+  </w:style>
 </w:styles>
 </file>
 

</xml_diff>